<commit_message>
Fixed html format output
</commit_message>
<xml_diff>
--- a/sandbox/deploy/1art_e1073b88b36c2928ba97bed8448d2d26.docx
+++ b/sandbox/deploy/1art_e1073b88b36c2928ba97bed8448d2d26.docx
@@ -4760,7 +4760,7 @@
               <w:jc w:val="left"/>
             </w:pPr>
             <w:r>
-              <w:t xml:space="preserve">06/27/17 17:00:11</w:t>
+              <w:t xml:space="preserve">06/28/17 16:15:40</w:t>
             </w:r>
           </w:p>
         </w:tc>
@@ -4987,7 +4987,7 @@
     </w:lvl>
   </w:abstractNum>
   <w:abstractNum w:abstractNumId="990">
-    <w:nsid w:val="b88fa672"/>
+    <w:nsid w:val="ae134823"/>
     <w:multiLevelType w:val="multilevel"/>
     <w:lvl w:ilvl="0">
       <w:numFmt w:val="bullet"/>
@@ -5068,7 +5068,7 @@
     </w:lvl>
   </w:abstractNum>
   <w:abstractNum w:abstractNumId="991">
-    <w:nsid w:val="dd7d355d"/>
+    <w:nsid w:val="3cb1c73d"/>
     <w:multiLevelType w:val="multilevel"/>
     <w:lvl w:ilvl="0">
       <w:numFmt w:val="bullet"/>
@@ -5149,7 +5149,7 @@
     </w:lvl>
   </w:abstractNum>
   <w:abstractNum w:abstractNumId="99411">
-    <w:nsid w:val="f91cd504"/>
+    <w:nsid w:val="66e5c452"/>
     <w:multiLevelType w:val="multilevel"/>
     <w:lvl w:ilvl="0">
       <w:start w:val="1"/>
@@ -5237,7 +5237,7 @@
     </w:lvl>
   </w:abstractNum>
   <w:abstractNum w:abstractNumId="99331">
-    <w:nsid w:val="11cd15a6"/>
+    <w:nsid w:val="70890e83"/>
     <w:multiLevelType w:val="multilevel"/>
     <w:lvl w:ilvl="0">
       <w:start w:val="1"/>
@@ -5325,7 +5325,7 @@
     </w:lvl>
   </w:abstractNum>
   <w:abstractNum w:abstractNumId="99332">
-    <w:nsid w:val="fff9a056"/>
+    <w:nsid w:val="4f064f17"/>
     <w:multiLevelType w:val="multilevel"/>
     <w:lvl w:ilvl="0">
       <w:start w:val="2"/>
@@ -5413,7 +5413,7 @@
     </w:lvl>
   </w:abstractNum>
   <w:abstractNum w:abstractNumId="99333">
-    <w:nsid w:val="d3c48cab"/>
+    <w:nsid w:val="aea310d7"/>
     <w:multiLevelType w:val="multilevel"/>
     <w:lvl w:ilvl="0">
       <w:start w:val="3"/>
@@ -5501,7 +5501,7 @@
     </w:lvl>
   </w:abstractNum>
   <w:abstractNum w:abstractNumId="99334">
-    <w:nsid w:val="18207043"/>
+    <w:nsid w:val="46c90240"/>
     <w:multiLevelType w:val="multilevel"/>
     <w:lvl w:ilvl="0">
       <w:start w:val="4"/>
@@ -5589,7 +5589,7 @@
     </w:lvl>
   </w:abstractNum>
   <w:abstractNum w:abstractNumId="99335">
-    <w:nsid w:val="2a48ee2e"/>
+    <w:nsid w:val="4fe0caf5"/>
     <w:multiLevelType w:val="multilevel"/>
     <w:lvl w:ilvl="0">
       <w:start w:val="5"/>
@@ -5677,7 +5677,7 @@
     </w:lvl>
   </w:abstractNum>
   <w:abstractNum w:abstractNumId="99336">
-    <w:nsid w:val="3331b8ef"/>
+    <w:nsid w:val="40ead15f"/>
     <w:multiLevelType w:val="multilevel"/>
     <w:lvl w:ilvl="0">
       <w:start w:val="6"/>
@@ -5765,7 +5765,7 @@
     </w:lvl>
   </w:abstractNum>
   <w:abstractNum w:abstractNumId="99337">
-    <w:nsid w:val="fdeab648"/>
+    <w:nsid w:val="27748003"/>
     <w:multiLevelType w:val="multilevel"/>
     <w:lvl w:ilvl="0">
       <w:start w:val="7"/>
@@ -5853,7 +5853,7 @@
     </w:lvl>
   </w:abstractNum>
   <w:abstractNum w:abstractNumId="99338">
-    <w:nsid w:val="d6adb95b"/>
+    <w:nsid w:val="388dcee4"/>
     <w:multiLevelType w:val="multilevel"/>
     <w:lvl w:ilvl="0">
       <w:start w:val="8"/>
@@ -5941,7 +5941,7 @@
     </w:lvl>
   </w:abstractNum>
   <w:abstractNum w:abstractNumId="99339">
-    <w:nsid w:val="1fec0d47"/>
+    <w:nsid w:val="952ca528"/>
     <w:multiLevelType w:val="multilevel"/>
     <w:lvl w:ilvl="0">
       <w:start w:val="9"/>
@@ -6029,7 +6029,7 @@
     </w:lvl>
   </w:abstractNum>
   <w:abstractNum w:abstractNumId="993311">
-    <w:nsid w:val="ddd37bd8"/>
+    <w:nsid w:val="1824dc3c"/>
     <w:multiLevelType w:val="multilevel"/>
     <w:lvl w:ilvl="0">
       <w:start w:val="11"/>
@@ -6117,7 +6117,7 @@
     </w:lvl>
   </w:abstractNum>
   <w:abstractNum w:abstractNumId="993312">
-    <w:nsid w:val="2ba7dd69"/>
+    <w:nsid w:val="9c637856"/>
     <w:multiLevelType w:val="multilevel"/>
     <w:lvl w:ilvl="0">
       <w:start w:val="12"/>
@@ -6205,7 +6205,7 @@
     </w:lvl>
   </w:abstractNum>
   <w:abstractNum w:abstractNumId="993313">
-    <w:nsid w:val="86000d6f"/>
+    <w:nsid w:val="8108b595"/>
     <w:multiLevelType w:val="multilevel"/>
     <w:lvl w:ilvl="0">
       <w:start w:val="13"/>
@@ -6293,7 +6293,7 @@
     </w:lvl>
   </w:abstractNum>
   <w:abstractNum w:abstractNumId="993314">
-    <w:nsid w:val="27d48eca"/>
+    <w:nsid w:val="35213bac"/>
     <w:multiLevelType w:val="multilevel"/>
     <w:lvl w:ilvl="0">
       <w:start w:val="14"/>
@@ -6381,7 +6381,7 @@
     </w:lvl>
   </w:abstractNum>
   <w:abstractNum w:abstractNumId="993315">
-    <w:nsid w:val="8b7baba3"/>
+    <w:nsid w:val="b514e721"/>
     <w:multiLevelType w:val="multilevel"/>
     <w:lvl w:ilvl="0">
       <w:start w:val="15"/>
@@ -6469,7 +6469,7 @@
     </w:lvl>
   </w:abstractNum>
   <w:abstractNum w:abstractNumId="993316">
-    <w:nsid w:val="3ecea135"/>
+    <w:nsid w:val="6b5e033a"/>
     <w:multiLevelType w:val="multilevel"/>
     <w:lvl w:ilvl="0">
       <w:start w:val="16"/>
@@ -6557,7 +6557,7 @@
     </w:lvl>
   </w:abstractNum>
   <w:abstractNum w:abstractNumId="993317">
-    <w:nsid w:val="b04d9610"/>
+    <w:nsid w:val="25aa18dc"/>
     <w:multiLevelType w:val="multilevel"/>
     <w:lvl w:ilvl="0">
       <w:start w:val="17"/>

</xml_diff>